<commit_message>
Login ,SignUp and LogOut  Completed
</commit_message>
<xml_diff>
--- a/ReadMe.docx
+++ b/ReadMe.docx
@@ -8,59 +8,234 @@
         <w:jc w:val="both"/>
       </w:pPr>
       <w:r>
-        <w:t>1.</w:t>
-      </w:r>
-      <w:r>
-        <w:tab/>
-        <w:t xml:space="preserve">During the begging of application Starts, Splash Screen will prompt </w:t>
-      </w:r>
-    </w:p>
-    <w:p>
-      <w:pPr>
-        <w:spacing w:after="0"/>
-        <w:jc w:val="both"/>
-      </w:pPr>
-      <w:r>
-        <w:t>2.</w:t>
-      </w:r>
-      <w:r>
-        <w:tab/>
+        <w:t xml:space="preserve">1.During the begging of application Starts, Splash Screen will </w:t>
+      </w:r>
+      <w:proofErr w:type="gramStart"/>
+      <w:r>
+        <w:t xml:space="preserve">prompt </w:t>
+      </w:r>
+      <w:r>
+        <w:t>.</w:t>
+      </w:r>
+      <w:proofErr w:type="gramEnd"/>
+    </w:p>
+    <w:p>
+      <w:pPr>
+        <w:spacing w:after="0"/>
+        <w:jc w:val="both"/>
+      </w:pPr>
+      <w:r>
+        <w:t xml:space="preserve">2.SignUp and </w:t>
       </w:r>
       <w:proofErr w:type="spellStart"/>
       <w:r>
+        <w:t>SignIn</w:t>
+      </w:r>
+      <w:proofErr w:type="spellEnd"/>
+      <w:r>
+        <w:t xml:space="preserve"> Functions Using </w:t>
+      </w:r>
+      <w:r>
+        <w:t xml:space="preserve"> </w:t>
+      </w:r>
+      <w:r>
+        <w:t>Auth</w:t>
+      </w:r>
+      <w:r>
+        <w:t>entication</w:t>
+      </w:r>
+      <w:r>
+        <w:t xml:space="preserve"> Function in </w:t>
+      </w:r>
+      <w:proofErr w:type="spellStart"/>
+      <w:r>
+        <w:t>FireBase</w:t>
+      </w:r>
+      <w:proofErr w:type="spellEnd"/>
+      <w:r>
+        <w:t>.</w:t>
+      </w:r>
+    </w:p>
+    <w:p>
+      <w:pPr>
+        <w:spacing w:after="0"/>
+        <w:jc w:val="both"/>
+        <w:rPr>
+          <w:b/>
+          <w:bCs/>
+        </w:rPr>
+      </w:pPr>
+      <w:proofErr w:type="spellStart"/>
+      <w:r>
+        <w:rPr>
+          <w:b/>
+          <w:bCs/>
+        </w:rPr>
         <w:t>SignUp</w:t>
       </w:r>
       <w:proofErr w:type="spellEnd"/>
-      <w:r>
-        <w:t xml:space="preserve"> and </w:t>
+    </w:p>
+    <w:p>
+      <w:pPr>
+        <w:spacing w:after="0"/>
+        <w:jc w:val="both"/>
+        <w:rPr>
+          <w:b/>
+          <w:bCs/>
+        </w:rPr>
+      </w:pPr>
+      <w:r>
+        <w:rPr>
+          <w:b/>
+          <w:bCs/>
+        </w:rPr>
+        <w:t>Validations</w:t>
+      </w:r>
+    </w:p>
+    <w:p>
+      <w:pPr>
+        <w:pStyle w:val="ListParagraph"/>
+        <w:numPr>
+          <w:ilvl w:val="0"/>
+          <w:numId w:val="4"/>
+        </w:numPr>
+        <w:spacing w:after="0"/>
+        <w:jc w:val="both"/>
+      </w:pPr>
+      <w:r>
+        <w:t>Fields should not be empty</w:t>
+      </w:r>
+    </w:p>
+    <w:p>
+      <w:pPr>
+        <w:pStyle w:val="ListParagraph"/>
+        <w:numPr>
+          <w:ilvl w:val="0"/>
+          <w:numId w:val="4"/>
+        </w:numPr>
+        <w:spacing w:after="0"/>
+        <w:jc w:val="both"/>
+      </w:pPr>
+      <w:r>
+        <w:t>Valid Email Format</w:t>
+      </w:r>
+    </w:p>
+    <w:p>
+      <w:pPr>
+        <w:pStyle w:val="ListParagraph"/>
+        <w:numPr>
+          <w:ilvl w:val="0"/>
+          <w:numId w:val="4"/>
+        </w:numPr>
+        <w:spacing w:after="0"/>
+        <w:jc w:val="both"/>
+      </w:pPr>
+      <w:r>
+        <w:t>Telephone number should accept only the integer Input length of 10</w:t>
+      </w:r>
+    </w:p>
+    <w:p>
+      <w:pPr>
+        <w:pStyle w:val="ListParagraph"/>
+        <w:numPr>
+          <w:ilvl w:val="0"/>
+          <w:numId w:val="4"/>
+        </w:numPr>
+        <w:spacing w:after="0"/>
+        <w:jc w:val="both"/>
+      </w:pPr>
+      <w:r>
+        <w:t xml:space="preserve">Password should be more than </w:t>
+      </w:r>
+      <w:proofErr w:type="gramStart"/>
+      <w:r>
+        <w:t>6 character</w:t>
+      </w:r>
+      <w:proofErr w:type="gramEnd"/>
+      <w:r>
+        <w:t xml:space="preserve"> value</w:t>
+      </w:r>
+    </w:p>
+    <w:p>
+      <w:pPr>
+        <w:pStyle w:val="ListParagraph"/>
+        <w:numPr>
+          <w:ilvl w:val="0"/>
+          <w:numId w:val="4"/>
+        </w:numPr>
+        <w:spacing w:after="0"/>
+        <w:jc w:val="both"/>
+      </w:pPr>
+      <w:r>
+        <w:t>Password and Reconfirm Password should match each other</w:t>
+      </w:r>
+    </w:p>
+    <w:p>
+      <w:pPr>
+        <w:pStyle w:val="ListParagraph"/>
+        <w:numPr>
+          <w:ilvl w:val="0"/>
+          <w:numId w:val="4"/>
+        </w:numPr>
+        <w:spacing w:after="0"/>
+        <w:jc w:val="both"/>
+      </w:pPr>
+      <w:r>
+        <w:t xml:space="preserve">If the Email is already registered Application will display </w:t>
       </w:r>
       <w:proofErr w:type="spellStart"/>
-      <w:r>
-        <w:t>SignIn</w:t>
+      <w:proofErr w:type="gramStart"/>
+      <w:r>
+        <w:t>a</w:t>
       </w:r>
       <w:proofErr w:type="spellEnd"/>
-      <w:r>
-        <w:t xml:space="preserve"> Functions Using </w:t>
+      <w:proofErr w:type="gramEnd"/>
+      <w:r>
+        <w:t xml:space="preserve"> Error pop-up message</w:t>
+      </w:r>
+    </w:p>
+    <w:p>
+      <w:pPr>
+        <w:pStyle w:val="ListParagraph"/>
+        <w:numPr>
+          <w:ilvl w:val="0"/>
+          <w:numId w:val="4"/>
+        </w:numPr>
+        <w:spacing w:after="0"/>
+        <w:jc w:val="both"/>
+      </w:pPr>
+      <w:r>
+        <w:t>If the Signup process is successful, Application will display a Success message pop-up and registered user Email and Password will be saved in Project’s Firebase Authorization records.</w:t>
+      </w:r>
+    </w:p>
+    <w:p>
+      <w:pPr>
+        <w:spacing w:after="0"/>
+        <w:jc w:val="both"/>
+        <w:rPr>
+          <w:b/>
+          <w:bCs/>
+        </w:rPr>
+      </w:pPr>
+      <w:r>
+        <w:t xml:space="preserve"> </w:t>
       </w:r>
       <w:proofErr w:type="spellStart"/>
       <w:r>
-        <w:t>FAuth</w:t>
+        <w:rPr>
+          <w:b/>
+          <w:bCs/>
+        </w:rPr>
+        <w:t>SignI</w:t>
+      </w:r>
+      <w:r>
+        <w:rPr>
+          <w:b/>
+          <w:bCs/>
+        </w:rPr>
+        <w:t>n</w:t>
       </w:r>
       <w:proofErr w:type="spellEnd"/>
-      <w:r>
-        <w:t xml:space="preserve"> Function in </w:t>
-      </w:r>
-      <w:proofErr w:type="spellStart"/>
-      <w:r>
-        <w:t>FireBase</w:t>
-      </w:r>
-      <w:proofErr w:type="spellEnd"/>
-    </w:p>
-    <w:p>
-      <w:pPr>
-        <w:spacing w:after="0"/>
-        <w:jc w:val="both"/>
-      </w:pPr>
     </w:p>
     <w:p>
       <w:pPr>
@@ -78,28 +253,6 @@
         </w:rPr>
         <w:t xml:space="preserve">    </w:t>
       </w:r>
-      <w:proofErr w:type="spellStart"/>
-      <w:r>
-        <w:rPr>
-          <w:b/>
-          <w:bCs/>
-        </w:rPr>
-        <w:t>SignUp</w:t>
-      </w:r>
-      <w:proofErr w:type="spellEnd"/>
-    </w:p>
-    <w:p>
-      <w:pPr>
-        <w:spacing w:after="0"/>
-        <w:jc w:val="both"/>
-        <w:rPr>
-          <w:b/>
-          <w:bCs/>
-        </w:rPr>
-      </w:pPr>
-      <w:r>
-        <w:t xml:space="preserve">    </w:t>
-      </w:r>
       <w:r>
         <w:rPr>
           <w:b/>
@@ -131,12 +284,13 @@
       </w:r>
       <w:r>
         <w:tab/>
-        <w:t>Valid Email Format</w:t>
-      </w:r>
-    </w:p>
-    <w:p>
-      <w:pPr>
-        <w:spacing w:after="0"/>
+        <w:t>Valid Email Id and Password</w:t>
+      </w:r>
+    </w:p>
+    <w:p>
+      <w:pPr>
+        <w:spacing w:after="0"/>
+        <w:ind w:left="720" w:hanging="720"/>
         <w:jc w:val="both"/>
       </w:pPr>
       <w:r>
@@ -144,186 +298,7 @@
       </w:r>
       <w:r>
         <w:tab/>
-        <w:t>Telephone number should accept only the integer Input</w:t>
-      </w:r>
-    </w:p>
-    <w:p>
-      <w:pPr>
-        <w:spacing w:after="0"/>
-        <w:jc w:val="both"/>
-      </w:pPr>
-      <w:r>
-        <w:t xml:space="preserve">    •</w:t>
-      </w:r>
-      <w:r>
-        <w:tab/>
-        <w:t xml:space="preserve">Password should be more than </w:t>
-      </w:r>
-      <w:proofErr w:type="gramStart"/>
-      <w:r>
-        <w:t>6 character</w:t>
-      </w:r>
-      <w:proofErr w:type="gramEnd"/>
-      <w:r>
-        <w:t xml:space="preserve"> value</w:t>
-      </w:r>
-    </w:p>
-    <w:p>
-      <w:pPr>
-        <w:spacing w:after="0"/>
-        <w:jc w:val="both"/>
-      </w:pPr>
-      <w:r>
-        <w:t xml:space="preserve">    •</w:t>
-      </w:r>
-      <w:r>
-        <w:tab/>
-        <w:t>Password and Reconfirm Password should match each other</w:t>
-      </w:r>
-    </w:p>
-    <w:p>
-      <w:pPr>
-        <w:spacing w:after="0"/>
-        <w:jc w:val="both"/>
-      </w:pPr>
-      <w:r>
-        <w:t xml:space="preserve">    •</w:t>
-      </w:r>
-      <w:r>
-        <w:tab/>
-        <w:t xml:space="preserve">If the Email is already registered Application will display </w:t>
-      </w:r>
-      <w:proofErr w:type="spellStart"/>
-      <w:proofErr w:type="gramStart"/>
-      <w:r>
-        <w:t>a</w:t>
-      </w:r>
-      <w:proofErr w:type="spellEnd"/>
-      <w:proofErr w:type="gramEnd"/>
-      <w:r>
-        <w:t xml:space="preserve"> Error pop-up message</w:t>
-      </w:r>
-    </w:p>
-    <w:p>
-      <w:pPr>
-        <w:spacing w:after="0"/>
-        <w:jc w:val="both"/>
-      </w:pPr>
-      <w:r>
-        <w:t xml:space="preserve">    •</w:t>
-      </w:r>
-      <w:r>
-        <w:tab/>
-        <w:t>If the Signup process is successful, Application will display a Success message pop-up and registered user Email and Password will be saved in Project’s Firebase Authorization records.</w:t>
-      </w:r>
-    </w:p>
-    <w:p>
-      <w:pPr>
-        <w:spacing w:after="0"/>
-        <w:jc w:val="both"/>
-      </w:pPr>
-    </w:p>
-    <w:p>
-      <w:pPr>
-        <w:spacing w:after="0"/>
-        <w:jc w:val="both"/>
-        <w:rPr>
-          <w:b/>
-          <w:bCs/>
-        </w:rPr>
-      </w:pPr>
-      <w:r>
-        <w:rPr>
-          <w:b/>
-          <w:bCs/>
-        </w:rPr>
-        <w:t xml:space="preserve">    </w:t>
-      </w:r>
-      <w:proofErr w:type="spellStart"/>
-      <w:r>
-        <w:rPr>
-          <w:b/>
-          <w:bCs/>
-        </w:rPr>
-        <w:t>SignI</w:t>
-      </w:r>
-      <w:r>
-        <w:rPr>
-          <w:b/>
-          <w:bCs/>
-        </w:rPr>
-        <w:t>n</w:t>
-      </w:r>
-      <w:proofErr w:type="spellEnd"/>
-    </w:p>
-    <w:p>
-      <w:pPr>
-        <w:spacing w:after="0"/>
-        <w:jc w:val="both"/>
-        <w:rPr>
-          <w:b/>
-          <w:bCs/>
-        </w:rPr>
-      </w:pPr>
-      <w:r>
-        <w:rPr>
-          <w:b/>
-          <w:bCs/>
-        </w:rPr>
-        <w:t xml:space="preserve">    </w:t>
-      </w:r>
-      <w:r>
-        <w:rPr>
-          <w:b/>
-          <w:bCs/>
-        </w:rPr>
-        <w:t>Validations</w:t>
-      </w:r>
-    </w:p>
-    <w:p>
-      <w:pPr>
-        <w:spacing w:after="0"/>
-        <w:jc w:val="both"/>
-      </w:pPr>
-      <w:r>
-        <w:t xml:space="preserve">    •</w:t>
-      </w:r>
-      <w:r>
-        <w:tab/>
-        <w:t>Fields should not be empty</w:t>
-      </w:r>
-    </w:p>
-    <w:p>
-      <w:pPr>
-        <w:spacing w:after="0"/>
-        <w:jc w:val="both"/>
-      </w:pPr>
-      <w:r>
-        <w:t xml:space="preserve">    •</w:t>
-      </w:r>
-      <w:r>
-        <w:tab/>
-        <w:t>Valid Email Id and Password</w:t>
-      </w:r>
-    </w:p>
-    <w:p>
-      <w:pPr>
-        <w:spacing w:after="0"/>
-        <w:ind w:left="720" w:hanging="720"/>
-        <w:jc w:val="both"/>
-      </w:pPr>
-      <w:r>
-        <w:t xml:space="preserve">    •</w:t>
-      </w:r>
-      <w:r>
-        <w:tab/>
-        <w:t xml:space="preserve">If Login process is successful it should display a successful pop up message either for invalid </w:t>
-      </w:r>
-      <w:r>
-        <w:t xml:space="preserve">       </w:t>
-      </w:r>
-      <w:r>
-        <w:t>login process.</w:t>
+        <w:t>If Login process is successful it should display a successful pop up message either for invalid        login process.</w:t>
       </w:r>
     </w:p>
     <w:p>
@@ -350,26 +325,157 @@
         <w:spacing w:after="0"/>
         <w:jc w:val="both"/>
       </w:pPr>
-    </w:p>
-    <w:p>
-      <w:pPr>
-        <w:spacing w:after="0"/>
-        <w:jc w:val="both"/>
-      </w:pPr>
-      <w:r>
-        <w:t>3.</w:t>
-      </w:r>
-      <w:r>
-        <w:tab/>
-        <w:t>As If By now (For the 50</w:t>
+      <w:r>
+        <w:t>3.Email verification</w:t>
+      </w:r>
+      <w:r>
+        <w:t xml:space="preserve"> – Even user registered to the </w:t>
       </w:r>
       <w:proofErr w:type="gramStart"/>
       <w:r>
-        <w:t>%)After</w:t>
+        <w:t>system ,should</w:t>
       </w:r>
       <w:proofErr w:type="gramEnd"/>
       <w:r>
-        <w:t xml:space="preserve"> the Successful Login User should be able to navigates to the all the interfaces in the correct Process Flow.</w:t>
+        <w:t xml:space="preserve"> not allowed to login without completing the verification process and display the pop up message which instruct to verify the mail.</w:t>
+      </w:r>
+    </w:p>
+    <w:p>
+      <w:pPr>
+        <w:spacing w:after="0"/>
+        <w:jc w:val="both"/>
+      </w:pPr>
+      <w:r>
+        <w:t>4.Forgot Password</w:t>
+      </w:r>
+      <w:r>
+        <w:t xml:space="preserve"> – user will get a link to mail and able to change the password.</w:t>
+      </w:r>
+    </w:p>
+    <w:p>
+      <w:pPr>
+        <w:spacing w:after="0"/>
+        <w:jc w:val="both"/>
+      </w:pPr>
+      <w:r>
+        <w:t>5.Remember Me</w:t>
+      </w:r>
+      <w:r>
+        <w:t xml:space="preserve"> – stores the current user session</w:t>
+      </w:r>
+    </w:p>
+    <w:p>
+      <w:pPr>
+        <w:spacing w:after="0"/>
+        <w:jc w:val="both"/>
+      </w:pPr>
+      <w:r>
+        <w:t>6</w:t>
+      </w:r>
+      <w:r>
+        <w:t>.</w:t>
+      </w:r>
+      <w:r>
+        <w:t>In Expenses</w:t>
+      </w:r>
+      <w:r>
+        <w:t xml:space="preserve">, Individual, Family </w:t>
+      </w:r>
+      <w:r>
+        <w:t>Function</w:t>
+      </w:r>
+      <w:r>
+        <w:t>s of Main Interface</w:t>
+      </w:r>
+    </w:p>
+    <w:p>
+      <w:pPr>
+        <w:pStyle w:val="ListParagraph"/>
+        <w:numPr>
+          <w:ilvl w:val="0"/>
+          <w:numId w:val="6"/>
+        </w:numPr>
+        <w:spacing w:after="0"/>
+        <w:jc w:val="both"/>
+      </w:pPr>
+      <w:r>
+        <w:t>Add Expense -Family,</w:t>
+      </w:r>
+      <w:r>
+        <w:t xml:space="preserve"> </w:t>
+      </w:r>
+      <w:r>
+        <w:t>Event,</w:t>
+      </w:r>
+      <w:r>
+        <w:t xml:space="preserve"> </w:t>
+      </w:r>
+      <w:r>
+        <w:t>Individual</w:t>
+      </w:r>
+    </w:p>
+    <w:p>
+      <w:pPr>
+        <w:pStyle w:val="ListParagraph"/>
+        <w:numPr>
+          <w:ilvl w:val="0"/>
+          <w:numId w:val="6"/>
+        </w:numPr>
+        <w:spacing w:after="0"/>
+        <w:jc w:val="both"/>
+      </w:pPr>
+      <w:r>
+        <w:t>View Expense-</w:t>
+      </w:r>
+      <w:r>
+        <w:t xml:space="preserve"> </w:t>
+      </w:r>
+      <w:r>
+        <w:t>Family,</w:t>
+      </w:r>
+      <w:r>
+        <w:t xml:space="preserve"> </w:t>
+      </w:r>
+      <w:r>
+        <w:t>Event,</w:t>
+      </w:r>
+      <w:r>
+        <w:t xml:space="preserve"> </w:t>
+      </w:r>
+      <w:r>
+        <w:t>Individual</w:t>
+      </w:r>
+    </w:p>
+    <w:p>
+      <w:pPr>
+        <w:pStyle w:val="ListParagraph"/>
+        <w:numPr>
+          <w:ilvl w:val="0"/>
+          <w:numId w:val="6"/>
+        </w:numPr>
+        <w:spacing w:after="0"/>
+        <w:jc w:val="both"/>
+      </w:pPr>
+      <w:r>
+        <w:t xml:space="preserve">Add Budget-Only </w:t>
+      </w:r>
+      <w:r>
+        <w:t>Display the amount of ticked value of the options, when untick the option it will be removed from the selected options</w:t>
+      </w:r>
+    </w:p>
+    <w:p>
+      <w:pPr>
+        <w:spacing w:after="0"/>
+        <w:jc w:val="both"/>
+      </w:pPr>
+      <w:r>
+        <w:t>6.LogOu</w:t>
+      </w:r>
+      <w:r>
+        <w:t>t</w:t>
+      </w:r>
+      <w:r>
+        <w:t xml:space="preserve"> </w:t>
       </w:r>
     </w:p>
     <w:p>
@@ -589,6 +695,119 @@
     </w:lvl>
   </w:abstractNum>
   <w:abstractNum w:abstractNumId="2" w15:restartNumberingAfterBreak="0">
+    <w:nsid w:val="306D0F6C"/>
+    <w:multiLevelType w:val="hybridMultilevel"/>
+    <w:tmpl w:val="B372BD2E"/>
+    <w:lvl w:ilvl="0" w:tplc="04090001">
+      <w:start w:val="1"/>
+      <w:numFmt w:val="bullet"/>
+      <w:lvlText w:val=""/>
+      <w:lvlJc w:val="left"/>
+      <w:pPr>
+        <w:ind w:left="2160" w:hanging="360"/>
+      </w:pPr>
+      <w:rPr>
+        <w:rFonts w:ascii="Symbol" w:hAnsi="Symbol" w:hint="default"/>
+      </w:rPr>
+    </w:lvl>
+    <w:lvl w:ilvl="1" w:tplc="04090003" w:tentative="1">
+      <w:start w:val="1"/>
+      <w:numFmt w:val="bullet"/>
+      <w:lvlText w:val="o"/>
+      <w:lvlJc w:val="left"/>
+      <w:pPr>
+        <w:ind w:left="2880" w:hanging="360"/>
+      </w:pPr>
+      <w:rPr>
+        <w:rFonts w:ascii="Courier New" w:hAnsi="Courier New" w:cs="Courier New" w:hint="default"/>
+      </w:rPr>
+    </w:lvl>
+    <w:lvl w:ilvl="2" w:tplc="04090005" w:tentative="1">
+      <w:start w:val="1"/>
+      <w:numFmt w:val="bullet"/>
+      <w:lvlText w:val=""/>
+      <w:lvlJc w:val="left"/>
+      <w:pPr>
+        <w:ind w:left="3600" w:hanging="360"/>
+      </w:pPr>
+      <w:rPr>
+        <w:rFonts w:ascii="Wingdings" w:hAnsi="Wingdings" w:hint="default"/>
+      </w:rPr>
+    </w:lvl>
+    <w:lvl w:ilvl="3" w:tplc="04090001" w:tentative="1">
+      <w:start w:val="1"/>
+      <w:numFmt w:val="bullet"/>
+      <w:lvlText w:val=""/>
+      <w:lvlJc w:val="left"/>
+      <w:pPr>
+        <w:ind w:left="4320" w:hanging="360"/>
+      </w:pPr>
+      <w:rPr>
+        <w:rFonts w:ascii="Symbol" w:hAnsi="Symbol" w:hint="default"/>
+      </w:rPr>
+    </w:lvl>
+    <w:lvl w:ilvl="4" w:tplc="04090003" w:tentative="1">
+      <w:start w:val="1"/>
+      <w:numFmt w:val="bullet"/>
+      <w:lvlText w:val="o"/>
+      <w:lvlJc w:val="left"/>
+      <w:pPr>
+        <w:ind w:left="5040" w:hanging="360"/>
+      </w:pPr>
+      <w:rPr>
+        <w:rFonts w:ascii="Courier New" w:hAnsi="Courier New" w:cs="Courier New" w:hint="default"/>
+      </w:rPr>
+    </w:lvl>
+    <w:lvl w:ilvl="5" w:tplc="04090005" w:tentative="1">
+      <w:start w:val="1"/>
+      <w:numFmt w:val="bullet"/>
+      <w:lvlText w:val=""/>
+      <w:lvlJc w:val="left"/>
+      <w:pPr>
+        <w:ind w:left="5760" w:hanging="360"/>
+      </w:pPr>
+      <w:rPr>
+        <w:rFonts w:ascii="Wingdings" w:hAnsi="Wingdings" w:hint="default"/>
+      </w:rPr>
+    </w:lvl>
+    <w:lvl w:ilvl="6" w:tplc="04090001" w:tentative="1">
+      <w:start w:val="1"/>
+      <w:numFmt w:val="bullet"/>
+      <w:lvlText w:val=""/>
+      <w:lvlJc w:val="left"/>
+      <w:pPr>
+        <w:ind w:left="6480" w:hanging="360"/>
+      </w:pPr>
+      <w:rPr>
+        <w:rFonts w:ascii="Symbol" w:hAnsi="Symbol" w:hint="default"/>
+      </w:rPr>
+    </w:lvl>
+    <w:lvl w:ilvl="7" w:tplc="04090003" w:tentative="1">
+      <w:start w:val="1"/>
+      <w:numFmt w:val="bullet"/>
+      <w:lvlText w:val="o"/>
+      <w:lvlJc w:val="left"/>
+      <w:pPr>
+        <w:ind w:left="7200" w:hanging="360"/>
+      </w:pPr>
+      <w:rPr>
+        <w:rFonts w:ascii="Courier New" w:hAnsi="Courier New" w:cs="Courier New" w:hint="default"/>
+      </w:rPr>
+    </w:lvl>
+    <w:lvl w:ilvl="8" w:tplc="04090005" w:tentative="1">
+      <w:start w:val="1"/>
+      <w:numFmt w:val="bullet"/>
+      <w:lvlText w:val=""/>
+      <w:lvlJc w:val="left"/>
+      <w:pPr>
+        <w:ind w:left="7920" w:hanging="360"/>
+      </w:pPr>
+      <w:rPr>
+        <w:rFonts w:ascii="Wingdings" w:hAnsi="Wingdings" w:hint="default"/>
+      </w:rPr>
+    </w:lvl>
+  </w:abstractNum>
+  <w:abstractNum w:abstractNumId="3" w15:restartNumberingAfterBreak="0">
     <w:nsid w:val="37CD6C28"/>
     <w:multiLevelType w:val="hybridMultilevel"/>
     <w:tmpl w:val="F79C9DEC"/>
@@ -695,6 +914,232 @@
       <w:lvlJc w:val="left"/>
       <w:pPr>
         <w:ind w:left="6480" w:hanging="360"/>
+      </w:pPr>
+      <w:rPr>
+        <w:rFonts w:ascii="Wingdings" w:hAnsi="Wingdings" w:hint="default"/>
+      </w:rPr>
+    </w:lvl>
+  </w:abstractNum>
+  <w:abstractNum w:abstractNumId="4" w15:restartNumberingAfterBreak="0">
+    <w:nsid w:val="4A3C3608"/>
+    <w:multiLevelType w:val="hybridMultilevel"/>
+    <w:tmpl w:val="339EAD3A"/>
+    <w:lvl w:ilvl="0" w:tplc="04090001">
+      <w:start w:val="1"/>
+      <w:numFmt w:val="bullet"/>
+      <w:lvlText w:val=""/>
+      <w:lvlJc w:val="left"/>
+      <w:pPr>
+        <w:ind w:left="720" w:hanging="360"/>
+      </w:pPr>
+      <w:rPr>
+        <w:rFonts w:ascii="Symbol" w:hAnsi="Symbol" w:hint="default"/>
+      </w:rPr>
+    </w:lvl>
+    <w:lvl w:ilvl="1" w:tplc="04090003" w:tentative="1">
+      <w:start w:val="1"/>
+      <w:numFmt w:val="bullet"/>
+      <w:lvlText w:val="o"/>
+      <w:lvlJc w:val="left"/>
+      <w:pPr>
+        <w:ind w:left="1440" w:hanging="360"/>
+      </w:pPr>
+      <w:rPr>
+        <w:rFonts w:ascii="Courier New" w:hAnsi="Courier New" w:cs="Courier New" w:hint="default"/>
+      </w:rPr>
+    </w:lvl>
+    <w:lvl w:ilvl="2" w:tplc="04090005" w:tentative="1">
+      <w:start w:val="1"/>
+      <w:numFmt w:val="bullet"/>
+      <w:lvlText w:val=""/>
+      <w:lvlJc w:val="left"/>
+      <w:pPr>
+        <w:ind w:left="2160" w:hanging="360"/>
+      </w:pPr>
+      <w:rPr>
+        <w:rFonts w:ascii="Wingdings" w:hAnsi="Wingdings" w:hint="default"/>
+      </w:rPr>
+    </w:lvl>
+    <w:lvl w:ilvl="3" w:tplc="04090001" w:tentative="1">
+      <w:start w:val="1"/>
+      <w:numFmt w:val="bullet"/>
+      <w:lvlText w:val=""/>
+      <w:lvlJc w:val="left"/>
+      <w:pPr>
+        <w:ind w:left="2880" w:hanging="360"/>
+      </w:pPr>
+      <w:rPr>
+        <w:rFonts w:ascii="Symbol" w:hAnsi="Symbol" w:hint="default"/>
+      </w:rPr>
+    </w:lvl>
+    <w:lvl w:ilvl="4" w:tplc="04090003" w:tentative="1">
+      <w:start w:val="1"/>
+      <w:numFmt w:val="bullet"/>
+      <w:lvlText w:val="o"/>
+      <w:lvlJc w:val="left"/>
+      <w:pPr>
+        <w:ind w:left="3600" w:hanging="360"/>
+      </w:pPr>
+      <w:rPr>
+        <w:rFonts w:ascii="Courier New" w:hAnsi="Courier New" w:cs="Courier New" w:hint="default"/>
+      </w:rPr>
+    </w:lvl>
+    <w:lvl w:ilvl="5" w:tplc="04090005" w:tentative="1">
+      <w:start w:val="1"/>
+      <w:numFmt w:val="bullet"/>
+      <w:lvlText w:val=""/>
+      <w:lvlJc w:val="left"/>
+      <w:pPr>
+        <w:ind w:left="4320" w:hanging="360"/>
+      </w:pPr>
+      <w:rPr>
+        <w:rFonts w:ascii="Wingdings" w:hAnsi="Wingdings" w:hint="default"/>
+      </w:rPr>
+    </w:lvl>
+    <w:lvl w:ilvl="6" w:tplc="04090001" w:tentative="1">
+      <w:start w:val="1"/>
+      <w:numFmt w:val="bullet"/>
+      <w:lvlText w:val=""/>
+      <w:lvlJc w:val="left"/>
+      <w:pPr>
+        <w:ind w:left="5040" w:hanging="360"/>
+      </w:pPr>
+      <w:rPr>
+        <w:rFonts w:ascii="Symbol" w:hAnsi="Symbol" w:hint="default"/>
+      </w:rPr>
+    </w:lvl>
+    <w:lvl w:ilvl="7" w:tplc="04090003" w:tentative="1">
+      <w:start w:val="1"/>
+      <w:numFmt w:val="bullet"/>
+      <w:lvlText w:val="o"/>
+      <w:lvlJc w:val="left"/>
+      <w:pPr>
+        <w:ind w:left="5760" w:hanging="360"/>
+      </w:pPr>
+      <w:rPr>
+        <w:rFonts w:ascii="Courier New" w:hAnsi="Courier New" w:cs="Courier New" w:hint="default"/>
+      </w:rPr>
+    </w:lvl>
+    <w:lvl w:ilvl="8" w:tplc="04090005" w:tentative="1">
+      <w:start w:val="1"/>
+      <w:numFmt w:val="bullet"/>
+      <w:lvlText w:val=""/>
+      <w:lvlJc w:val="left"/>
+      <w:pPr>
+        <w:ind w:left="6480" w:hanging="360"/>
+      </w:pPr>
+      <w:rPr>
+        <w:rFonts w:ascii="Wingdings" w:hAnsi="Wingdings" w:hint="default"/>
+      </w:rPr>
+    </w:lvl>
+  </w:abstractNum>
+  <w:abstractNum w:abstractNumId="5" w15:restartNumberingAfterBreak="0">
+    <w:nsid w:val="74373C1E"/>
+    <w:multiLevelType w:val="hybridMultilevel"/>
+    <w:tmpl w:val="3568626E"/>
+    <w:lvl w:ilvl="0" w:tplc="04090001">
+      <w:start w:val="1"/>
+      <w:numFmt w:val="bullet"/>
+      <w:lvlText w:val=""/>
+      <w:lvlJc w:val="left"/>
+      <w:pPr>
+        <w:ind w:left="924" w:hanging="360"/>
+      </w:pPr>
+      <w:rPr>
+        <w:rFonts w:ascii="Symbol" w:hAnsi="Symbol" w:hint="default"/>
+      </w:rPr>
+    </w:lvl>
+    <w:lvl w:ilvl="1" w:tplc="04090003" w:tentative="1">
+      <w:start w:val="1"/>
+      <w:numFmt w:val="bullet"/>
+      <w:lvlText w:val="o"/>
+      <w:lvlJc w:val="left"/>
+      <w:pPr>
+        <w:ind w:left="1644" w:hanging="360"/>
+      </w:pPr>
+      <w:rPr>
+        <w:rFonts w:ascii="Courier New" w:hAnsi="Courier New" w:cs="Courier New" w:hint="default"/>
+      </w:rPr>
+    </w:lvl>
+    <w:lvl w:ilvl="2" w:tplc="04090005" w:tentative="1">
+      <w:start w:val="1"/>
+      <w:numFmt w:val="bullet"/>
+      <w:lvlText w:val=""/>
+      <w:lvlJc w:val="left"/>
+      <w:pPr>
+        <w:ind w:left="2364" w:hanging="360"/>
+      </w:pPr>
+      <w:rPr>
+        <w:rFonts w:ascii="Wingdings" w:hAnsi="Wingdings" w:hint="default"/>
+      </w:rPr>
+    </w:lvl>
+    <w:lvl w:ilvl="3" w:tplc="04090001" w:tentative="1">
+      <w:start w:val="1"/>
+      <w:numFmt w:val="bullet"/>
+      <w:lvlText w:val=""/>
+      <w:lvlJc w:val="left"/>
+      <w:pPr>
+        <w:ind w:left="3084" w:hanging="360"/>
+      </w:pPr>
+      <w:rPr>
+        <w:rFonts w:ascii="Symbol" w:hAnsi="Symbol" w:hint="default"/>
+      </w:rPr>
+    </w:lvl>
+    <w:lvl w:ilvl="4" w:tplc="04090003" w:tentative="1">
+      <w:start w:val="1"/>
+      <w:numFmt w:val="bullet"/>
+      <w:lvlText w:val="o"/>
+      <w:lvlJc w:val="left"/>
+      <w:pPr>
+        <w:ind w:left="3804" w:hanging="360"/>
+      </w:pPr>
+      <w:rPr>
+        <w:rFonts w:ascii="Courier New" w:hAnsi="Courier New" w:cs="Courier New" w:hint="default"/>
+      </w:rPr>
+    </w:lvl>
+    <w:lvl w:ilvl="5" w:tplc="04090005" w:tentative="1">
+      <w:start w:val="1"/>
+      <w:numFmt w:val="bullet"/>
+      <w:lvlText w:val=""/>
+      <w:lvlJc w:val="left"/>
+      <w:pPr>
+        <w:ind w:left="4524" w:hanging="360"/>
+      </w:pPr>
+      <w:rPr>
+        <w:rFonts w:ascii="Wingdings" w:hAnsi="Wingdings" w:hint="default"/>
+      </w:rPr>
+    </w:lvl>
+    <w:lvl w:ilvl="6" w:tplc="04090001" w:tentative="1">
+      <w:start w:val="1"/>
+      <w:numFmt w:val="bullet"/>
+      <w:lvlText w:val=""/>
+      <w:lvlJc w:val="left"/>
+      <w:pPr>
+        <w:ind w:left="5244" w:hanging="360"/>
+      </w:pPr>
+      <w:rPr>
+        <w:rFonts w:ascii="Symbol" w:hAnsi="Symbol" w:hint="default"/>
+      </w:rPr>
+    </w:lvl>
+    <w:lvl w:ilvl="7" w:tplc="04090003" w:tentative="1">
+      <w:start w:val="1"/>
+      <w:numFmt w:val="bullet"/>
+      <w:lvlText w:val="o"/>
+      <w:lvlJc w:val="left"/>
+      <w:pPr>
+        <w:ind w:left="5964" w:hanging="360"/>
+      </w:pPr>
+      <w:rPr>
+        <w:rFonts w:ascii="Courier New" w:hAnsi="Courier New" w:cs="Courier New" w:hint="default"/>
+      </w:rPr>
+    </w:lvl>
+    <w:lvl w:ilvl="8" w:tplc="04090005" w:tentative="1">
+      <w:start w:val="1"/>
+      <w:numFmt w:val="bullet"/>
+      <w:lvlText w:val=""/>
+      <w:lvlJc w:val="left"/>
+      <w:pPr>
+        <w:ind w:left="6684" w:hanging="360"/>
       </w:pPr>
       <w:rPr>
         <w:rFonts w:ascii="Wingdings" w:hAnsi="Wingdings" w:hint="default"/>
@@ -705,10 +1150,19 @@
     <w:abstractNumId w:val="0"/>
   </w:num>
   <w:num w:numId="2">
-    <w:abstractNumId w:val="2"/>
+    <w:abstractNumId w:val="3"/>
   </w:num>
   <w:num w:numId="3">
     <w:abstractNumId w:val="1"/>
+  </w:num>
+  <w:num w:numId="4">
+    <w:abstractNumId w:val="5"/>
+  </w:num>
+  <w:num w:numId="5">
+    <w:abstractNumId w:val="2"/>
+  </w:num>
+  <w:num w:numId="6">
+    <w:abstractNumId w:val="4"/>
   </w:num>
 </w:numbering>
 </file>
@@ -836,6 +1290,7 @@
     <w:lsdException w:name="HTML Sample" w:semiHidden="1" w:unhideWhenUsed="1"/>
     <w:lsdException w:name="HTML Typewriter" w:semiHidden="1" w:unhideWhenUsed="1"/>
     <w:lsdException w:name="HTML Variable" w:semiHidden="1" w:unhideWhenUsed="1"/>
+    <w:lsdException w:name="Normal Table" w:semiHidden="1" w:unhideWhenUsed="1"/>
     <w:lsdException w:name="annotation subject" w:semiHidden="1" w:unhideWhenUsed="1"/>
     <w:lsdException w:name="No List" w:semiHidden="1" w:unhideWhenUsed="1"/>
     <w:lsdException w:name="Outline List 1" w:semiHidden="1" w:unhideWhenUsed="1"/>
@@ -882,8 +1337,10 @@
     <w:lsdException w:name="Table Subtle 2" w:semiHidden="1" w:unhideWhenUsed="1"/>
     <w:lsdException w:name="Table Web 1" w:semiHidden="1" w:unhideWhenUsed="1"/>
     <w:lsdException w:name="Table Web 2" w:semiHidden="1" w:unhideWhenUsed="1"/>
+    <w:lsdException w:name="Table Web 3" w:semiHidden="1" w:unhideWhenUsed="1"/>
     <w:lsdException w:name="Balloon Text" w:semiHidden="1" w:unhideWhenUsed="1"/>
     <w:lsdException w:name="Table Grid" w:uiPriority="39"/>
+    <w:lsdException w:name="Table Theme" w:semiHidden="1" w:unhideWhenUsed="1"/>
     <w:lsdException w:name="Placeholder Text" w:semiHidden="1"/>
     <w:lsdException w:name="No Spacing" w:uiPriority="1" w:qFormat="1"/>
     <w:lsdException w:name="Light Shading" w:uiPriority="60"/>

</xml_diff>